<commit_message>
Added all results and tests
</commit_message>
<xml_diff>
--- a/docs/documentation/SentimentAnalysis.docx
+++ b/docs/documentation/SentimentAnalysis.docx
@@ -1112,7 +1112,28 @@
         <w:rPr>
           <w:lang w:val="en-GB"/>
         </w:rPr>
-        <w:t>, tokenization and tf-idf for feature extraction.</w:t>
+        <w:t xml:space="preserve">, tokenization </w:t>
+      </w:r>
+      <w:r>
+        <w:rPr>
+          <w:highlight w:val="yellow"/>
+          <w:lang w:val="en-GB"/>
+        </w:rPr>
+        <w:t xml:space="preserve">and </w:t>
+      </w:r>
+      <w:r>
+        <w:rPr>
+          <w:highlight w:val="yellow"/>
+          <w:lang w:val="en-GB"/>
+        </w:rPr>
+        <w:t>generating count vectors</w:t>
+      </w:r>
+      <w:r>
+        <w:rPr>
+          <w:highlight w:val="yellow"/>
+          <w:lang w:val="en-GB"/>
+        </w:rPr>
+        <w:t xml:space="preserve"> for feature extraction.</w:t>
       </w:r>
     </w:p>
     <w:p>
@@ -1256,14 +1277,14 @@
         <w:rPr>
           <w:lang w:val="en-GB"/>
         </w:rPr>
-        <w:t xml:space="preserve"> Naïve Bayes approach and SVM to predict sentiment using review dataset. The dataset they considered of airline reviews which was collected from twitter. They found the accuracy of SVM to be higher than Naïve Bayes, the accuracy of SVM was found to be 83% and </w:t>
+        <w:t xml:space="preserve"> Naïve Bayes approach and SVM to predict sentiment using review dataset. The dataset they considered of airline reviews which was collected from twitter. They found the accuracy of SVM to be higher than </w:t>
       </w:r>
       <w:r>
         <w:rPr>
           <w:lang w:val="en-GB"/>
         </w:rPr>
         <w:lastRenderedPageBreak/>
-        <w:t>Naïve Bayes provided an accuracy of 77%. The result shows that in the case of airline reviews, SVM algorithm gives better results than Naive Bayes algorithm.</w:t>
+        <w:t>Naïve Bayes, the accuracy of SVM was found to be 83% and Naïve Bayes provided an accuracy of 77%. The result shows that in the case of airline reviews, SVM algorithm gives better results than Naive Bayes algorithm.</w:t>
       </w:r>
     </w:p>
     <w:p>
@@ -1824,34 +1845,46 @@
         <w:rPr>
           <w:lang w:val="en-GB"/>
         </w:rPr>
-        <w:t>A new count vector of all documents is used to keep a track of occurrences of words which occurs in at least 0.005% of the documents and not more than 95%. This data frame is used to for training and prediction in supervised learning. It should be taken care that all the words which occur in the training</w:t>
-      </w:r>
-      <w:r>
-        <w:rPr>
+        <w:t xml:space="preserve">A new count vector of all documents is used to keep a track of occurrences of words which occurs in at least 0.005% of the documents and not more than 95%. This data frame is used to for training and prediction in supervised learning. </w:t>
+      </w:r>
+      <w:r>
+        <w:rPr>
+          <w:highlight w:val="red"/>
+          <w:lang w:val="en-GB"/>
+        </w:rPr>
+        <w:t>It should be taken care that all the words which occur in the training</w:t>
+      </w:r>
+      <w:r>
+        <w:rPr>
+          <w:highlight w:val="red"/>
           <w:lang w:val="en-GB"/>
         </w:rPr>
         <w:t xml:space="preserve"> dataset</w:t>
       </w:r>
       <w:r>
         <w:rPr>
+          <w:highlight w:val="red"/>
           <w:lang w:val="en-GB"/>
         </w:rPr>
         <w:t xml:space="preserve"> should be present in testing</w:t>
       </w:r>
       <w:r>
         <w:rPr>
+          <w:highlight w:val="red"/>
           <w:lang w:val="en-GB"/>
         </w:rPr>
         <w:t xml:space="preserve"> dataset</w:t>
       </w:r>
       <w:r>
         <w:rPr>
+          <w:highlight w:val="red"/>
           <w:lang w:val="en-GB"/>
         </w:rPr>
         <w:t xml:space="preserve"> with their </w:t>
       </w:r>
       <w:r>
         <w:rPr>
+          <w:highlight w:val="red"/>
           <w:lang w:val="en-GB"/>
         </w:rPr>
         <w:t>counts.</w:t>
@@ -2220,15 +2253,7 @@
           <w:iCs/>
           <w:lang w:val="en-GB"/>
         </w:rPr>
-        <w:t>Naive Bayes</w:t>
-      </w:r>
-      <w:r>
-        <w:rPr>
-          <w:i/>
-          <w:iCs/>
-          <w:lang w:val="en-GB"/>
-        </w:rPr>
-        <w:t>:</w:t>
+        <w:t>Naive Bayes:</w:t>
       </w:r>
       <w:r>
         <w:rPr>
@@ -2547,481 +2572,1756 @@
     </w:p>
     <w:tbl>
       <w:tblPr>
-        <w:tblStyle w:val="TableGrid"/>
-        <w:tblW w:w="0" w:type="auto"/>
+        <w:tblW w:w="5882" w:type="dxa"/>
         <w:tblLook w:val="04A0" w:firstRow="1" w:lastRow="0" w:firstColumn="1" w:lastColumn="0" w:noHBand="0" w:noVBand="1"/>
       </w:tblPr>
       <w:tblGrid>
-        <w:gridCol w:w="967"/>
-        <w:gridCol w:w="971"/>
-        <w:gridCol w:w="958"/>
-        <w:gridCol w:w="994"/>
-        <w:gridCol w:w="966"/>
+        <w:gridCol w:w="4959"/>
+        <w:gridCol w:w="1255"/>
+        <w:gridCol w:w="848"/>
+        <w:gridCol w:w="848"/>
+        <w:gridCol w:w="848"/>
+        <w:gridCol w:w="848"/>
       </w:tblGrid>
       <w:tr>
+        <w:trPr>
+          <w:trHeight w:val="288"/>
+        </w:trPr>
         <w:tc>
           <w:tcPr>
-            <w:tcW w:w="967" w:type="dxa"/>
-            <w:vMerge w:val="restart"/>
-          </w:tcPr>
-          <w:p>
-            <w:pPr>
-              <w:jc w:val="both"/>
-              <w:rPr>
-                <w:b/>
-                <w:bCs/>
-                <w:lang w:val="en-GB"/>
-              </w:rPr>
-            </w:pPr>
-            <w:r>
-              <w:rPr>
-                <w:b/>
-                <w:bCs/>
-                <w:lang w:val="en-GB"/>
-              </w:rPr>
-              <w:t>Dataset</w:t>
-            </w:r>
-          </w:p>
-        </w:tc>
-        <w:tc>
-          <w:tcPr>
-            <w:tcW w:w="3889" w:type="dxa"/>
-            <w:gridSpan w:val="4"/>
+            <w:tcW w:w="5882" w:type="dxa"/>
+            <w:gridSpan w:val="6"/>
+            <w:tcBorders>
+              <w:top w:val="nil"/>
+              <w:left w:val="nil"/>
+              <w:bottom w:val="nil"/>
+              <w:right w:val="nil"/>
+            </w:tcBorders>
+            <w:shd w:val="clear" w:color="auto" w:fill="auto"/>
+            <w:noWrap/>
+            <w:vAlign w:val="bottom"/>
           </w:tcPr>
           <w:p>
             <w:pPr>
               <w:rPr>
+                <w:rFonts w:ascii="Calibri" w:eastAsia="Times New Roman" w:hAnsi="Calibri" w:cs="Calibri"/>
                 <w:b/>
                 <w:bCs/>
-                <w:lang w:val="en-GB"/>
+                <w:color w:val="000000"/>
+                <w:sz w:val="22"/>
+                <w:szCs w:val="22"/>
+                <w:lang w:val="en-GB" w:eastAsia="en-GB"/>
               </w:rPr>
             </w:pPr>
-            <w:r>
-              <w:rPr>
-                <w:b/>
-                <w:bCs/>
-                <w:lang w:val="en-GB"/>
-              </w:rPr>
-              <w:t>Accuracy</w:t>
-            </w:r>
           </w:p>
         </w:tc>
       </w:tr>
       <w:tr>
+        <w:trPr>
+          <w:trHeight w:val="288"/>
+        </w:trPr>
         <w:tc>
           <w:tcPr>
-            <w:tcW w:w="967" w:type="dxa"/>
-            <w:vMerge/>
+            <w:tcW w:w="1235" w:type="dxa"/>
+            <w:tcBorders>
+              <w:top w:val="nil"/>
+              <w:left w:val="nil"/>
+              <w:bottom w:val="nil"/>
+              <w:right w:val="nil"/>
+            </w:tcBorders>
+            <w:shd w:val="clear" w:color="auto" w:fill="auto"/>
+            <w:noWrap/>
+            <w:vAlign w:val="bottom"/>
           </w:tcPr>
+          <w:tbl>
+            <w:tblPr>
+              <w:tblW w:w="4733" w:type="dxa"/>
+              <w:tblLook w:val="04A0" w:firstRow="1" w:lastRow="0" w:firstColumn="1" w:lastColumn="0" w:noHBand="0" w:noVBand="1"/>
+            </w:tblPr>
+            <w:tblGrid>
+              <w:gridCol w:w="1184"/>
+              <w:gridCol w:w="1183"/>
+              <w:gridCol w:w="1183"/>
+              <w:gridCol w:w="1183"/>
+            </w:tblGrid>
+            <w:tr>
+              <w:trPr>
+                <w:trHeight w:val="301"/>
+              </w:trPr>
+              <w:tc>
+                <w:tcPr>
+                  <w:tcW w:w="1184" w:type="dxa"/>
+                  <w:tcBorders>
+                    <w:top w:val="single" w:sz="4" w:space="0" w:color="auto"/>
+                    <w:left w:val="single" w:sz="4" w:space="0" w:color="auto"/>
+                    <w:bottom w:val="single" w:sz="4" w:space="0" w:color="auto"/>
+                    <w:right w:val="single" w:sz="4" w:space="0" w:color="auto"/>
+                  </w:tcBorders>
+                  <w:shd w:val="clear" w:color="auto" w:fill="auto"/>
+                  <w:noWrap/>
+                  <w:vAlign w:val="bottom"/>
+                  <w:hideMark/>
+                </w:tcPr>
+                <w:p>
+                  <w:pPr>
+                    <w:jc w:val="left"/>
+                    <w:rPr>
+                      <w:rFonts w:eastAsia="Times New Roman"/>
+                      <w:b/>
+                      <w:bCs/>
+                      <w:color w:val="000000"/>
+                      <w:lang w:val="en-GB" w:eastAsia="en-GB"/>
+                    </w:rPr>
+                  </w:pPr>
+                  <w:r>
+                    <w:rPr>
+                      <w:rFonts w:eastAsia="Times New Roman"/>
+                      <w:b/>
+                      <w:bCs/>
+                      <w:color w:val="000000"/>
+                      <w:lang w:val="en-GB" w:eastAsia="en-GB"/>
+                    </w:rPr>
+                    <w:t> </w:t>
+                  </w:r>
+                </w:p>
+              </w:tc>
+              <w:tc>
+                <w:tcPr>
+                  <w:tcW w:w="1183" w:type="dxa"/>
+                  <w:tcBorders>
+                    <w:top w:val="single" w:sz="4" w:space="0" w:color="auto"/>
+                    <w:left w:val="nil"/>
+                    <w:bottom w:val="single" w:sz="4" w:space="0" w:color="auto"/>
+                    <w:right w:val="single" w:sz="4" w:space="0" w:color="auto"/>
+                  </w:tcBorders>
+                  <w:shd w:val="clear" w:color="auto" w:fill="auto"/>
+                  <w:noWrap/>
+                  <w:vAlign w:val="bottom"/>
+                  <w:hideMark/>
+                </w:tcPr>
+                <w:p>
+                  <w:pPr>
+                    <w:jc w:val="left"/>
+                    <w:rPr>
+                      <w:rFonts w:eastAsia="Times New Roman"/>
+                      <w:b/>
+                      <w:bCs/>
+                      <w:color w:val="000000"/>
+                      <w:lang w:val="en-GB" w:eastAsia="en-GB"/>
+                    </w:rPr>
+                  </w:pPr>
+                  <w:r>
+                    <w:rPr>
+                      <w:rFonts w:eastAsia="Times New Roman"/>
+                      <w:b/>
+                      <w:bCs/>
+                      <w:color w:val="000000"/>
+                      <w:lang w:val="en-GB" w:eastAsia="en-GB"/>
+                    </w:rPr>
+                    <w:t>Twitter</w:t>
+                  </w:r>
+                </w:p>
+              </w:tc>
+              <w:tc>
+                <w:tcPr>
+                  <w:tcW w:w="1183" w:type="dxa"/>
+                  <w:tcBorders>
+                    <w:top w:val="single" w:sz="4" w:space="0" w:color="auto"/>
+                    <w:left w:val="nil"/>
+                    <w:bottom w:val="single" w:sz="4" w:space="0" w:color="auto"/>
+                    <w:right w:val="single" w:sz="4" w:space="0" w:color="auto"/>
+                  </w:tcBorders>
+                  <w:shd w:val="clear" w:color="auto" w:fill="auto"/>
+                  <w:noWrap/>
+                  <w:vAlign w:val="bottom"/>
+                  <w:hideMark/>
+                </w:tcPr>
+                <w:p>
+                  <w:pPr>
+                    <w:jc w:val="left"/>
+                    <w:rPr>
+                      <w:rFonts w:eastAsia="Times New Roman"/>
+                      <w:b/>
+                      <w:bCs/>
+                      <w:color w:val="000000"/>
+                      <w:lang w:val="en-GB" w:eastAsia="en-GB"/>
+                    </w:rPr>
+                  </w:pPr>
+                  <w:r>
+                    <w:rPr>
+                      <w:rFonts w:eastAsia="Times New Roman"/>
+                      <w:b/>
+                      <w:bCs/>
+                      <w:color w:val="000000"/>
+                      <w:lang w:val="en-GB" w:eastAsia="en-GB"/>
+                    </w:rPr>
+                    <w:t>IMDB</w:t>
+                  </w:r>
+                </w:p>
+              </w:tc>
+              <w:tc>
+                <w:tcPr>
+                  <w:tcW w:w="1183" w:type="dxa"/>
+                  <w:tcBorders>
+                    <w:top w:val="single" w:sz="4" w:space="0" w:color="auto"/>
+                    <w:left w:val="nil"/>
+                    <w:bottom w:val="single" w:sz="4" w:space="0" w:color="auto"/>
+                    <w:right w:val="single" w:sz="4" w:space="0" w:color="auto"/>
+                  </w:tcBorders>
+                  <w:shd w:val="clear" w:color="auto" w:fill="auto"/>
+                  <w:noWrap/>
+                  <w:vAlign w:val="bottom"/>
+                  <w:hideMark/>
+                </w:tcPr>
+                <w:p>
+                  <w:pPr>
+                    <w:jc w:val="left"/>
+                    <w:rPr>
+                      <w:rFonts w:eastAsia="Times New Roman"/>
+                      <w:b/>
+                      <w:bCs/>
+                      <w:color w:val="000000"/>
+                      <w:lang w:val="en-GB" w:eastAsia="en-GB"/>
+                    </w:rPr>
+                  </w:pPr>
+                  <w:r>
+                    <w:rPr>
+                      <w:rFonts w:eastAsia="Times New Roman"/>
+                      <w:b/>
+                      <w:bCs/>
+                      <w:color w:val="000000"/>
+                      <w:lang w:val="en-GB" w:eastAsia="en-GB"/>
+                    </w:rPr>
+                    <w:t>Amazon</w:t>
+                  </w:r>
+                </w:p>
+              </w:tc>
+            </w:tr>
+            <w:tr>
+              <w:trPr>
+                <w:trHeight w:val="301"/>
+              </w:trPr>
+              <w:tc>
+                <w:tcPr>
+                  <w:tcW w:w="1184" w:type="dxa"/>
+                  <w:tcBorders>
+                    <w:top w:val="nil"/>
+                    <w:left w:val="single" w:sz="4" w:space="0" w:color="auto"/>
+                    <w:bottom w:val="single" w:sz="4" w:space="0" w:color="auto"/>
+                    <w:right w:val="single" w:sz="4" w:space="0" w:color="auto"/>
+                  </w:tcBorders>
+                  <w:shd w:val="clear" w:color="auto" w:fill="auto"/>
+                  <w:noWrap/>
+                  <w:vAlign w:val="bottom"/>
+                  <w:hideMark/>
+                </w:tcPr>
+                <w:p>
+                  <w:pPr>
+                    <w:jc w:val="left"/>
+                    <w:rPr>
+                      <w:rFonts w:eastAsia="Times New Roman"/>
+                      <w:b/>
+                      <w:bCs/>
+                      <w:color w:val="000000"/>
+                      <w:lang w:val="en-GB" w:eastAsia="en-GB"/>
+                    </w:rPr>
+                  </w:pPr>
+                  <w:r>
+                    <w:rPr>
+                      <w:rFonts w:eastAsia="Times New Roman"/>
+                      <w:b/>
+                      <w:bCs/>
+                      <w:color w:val="000000"/>
+                      <w:lang w:val="en-GB" w:eastAsia="en-GB"/>
+                    </w:rPr>
+                    <w:t>Formula</w:t>
+                  </w:r>
+                </w:p>
+              </w:tc>
+              <w:tc>
+                <w:tcPr>
+                  <w:tcW w:w="1183" w:type="dxa"/>
+                  <w:tcBorders>
+                    <w:top w:val="nil"/>
+                    <w:left w:val="nil"/>
+                    <w:bottom w:val="single" w:sz="4" w:space="0" w:color="auto"/>
+                    <w:right w:val="single" w:sz="4" w:space="0" w:color="auto"/>
+                  </w:tcBorders>
+                  <w:shd w:val="clear" w:color="auto" w:fill="auto"/>
+                  <w:noWrap/>
+                  <w:vAlign w:val="bottom"/>
+                  <w:hideMark/>
+                </w:tcPr>
+                <w:p>
+                  <w:pPr>
+                    <w:jc w:val="right"/>
+                    <w:rPr>
+                      <w:rFonts w:eastAsia="Times New Roman"/>
+                      <w:color w:val="000000"/>
+                      <w:lang w:val="en-GB" w:eastAsia="en-GB"/>
+                    </w:rPr>
+                  </w:pPr>
+                  <w:r>
+                    <w:rPr>
+                      <w:rFonts w:eastAsia="Times New Roman"/>
+                      <w:color w:val="000000"/>
+                      <w:lang w:val="en-GB" w:eastAsia="en-GB"/>
+                    </w:rPr>
+                    <w:t>63.2</w:t>
+                  </w:r>
+                </w:p>
+              </w:tc>
+              <w:tc>
+                <w:tcPr>
+                  <w:tcW w:w="1183" w:type="dxa"/>
+                  <w:tcBorders>
+                    <w:top w:val="nil"/>
+                    <w:left w:val="nil"/>
+                    <w:bottom w:val="single" w:sz="4" w:space="0" w:color="auto"/>
+                    <w:right w:val="single" w:sz="4" w:space="0" w:color="auto"/>
+                  </w:tcBorders>
+                  <w:shd w:val="clear" w:color="auto" w:fill="auto"/>
+                  <w:noWrap/>
+                  <w:vAlign w:val="bottom"/>
+                  <w:hideMark/>
+                </w:tcPr>
+                <w:p>
+                  <w:pPr>
+                    <w:jc w:val="left"/>
+                    <w:rPr>
+                      <w:rFonts w:eastAsia="Times New Roman"/>
+                      <w:color w:val="000000"/>
+                      <w:lang w:val="en-GB" w:eastAsia="en-GB"/>
+                    </w:rPr>
+                  </w:pPr>
+                  <w:r>
+                    <w:rPr>
+                      <w:rFonts w:eastAsia="Times New Roman"/>
+                      <w:color w:val="000000"/>
+                      <w:lang w:val="en-GB" w:eastAsia="en-GB"/>
+                    </w:rPr>
+                    <w:t> </w:t>
+                  </w:r>
+                </w:p>
+              </w:tc>
+              <w:tc>
+                <w:tcPr>
+                  <w:tcW w:w="1183" w:type="dxa"/>
+                  <w:tcBorders>
+                    <w:top w:val="nil"/>
+                    <w:left w:val="nil"/>
+                    <w:bottom w:val="single" w:sz="4" w:space="0" w:color="auto"/>
+                    <w:right w:val="single" w:sz="4" w:space="0" w:color="auto"/>
+                  </w:tcBorders>
+                  <w:shd w:val="clear" w:color="auto" w:fill="auto"/>
+                  <w:noWrap/>
+                  <w:vAlign w:val="bottom"/>
+                  <w:hideMark/>
+                </w:tcPr>
+                <w:p>
+                  <w:pPr>
+                    <w:jc w:val="right"/>
+                    <w:rPr>
+                      <w:rFonts w:eastAsia="Times New Roman"/>
+                      <w:color w:val="000000"/>
+                      <w:lang w:val="en-GB" w:eastAsia="en-GB"/>
+                    </w:rPr>
+                  </w:pPr>
+                  <w:r>
+                    <w:rPr>
+                      <w:rFonts w:eastAsia="Times New Roman"/>
+                      <w:color w:val="000000"/>
+                      <w:lang w:val="en-GB" w:eastAsia="en-GB"/>
+                    </w:rPr>
+                    <w:t>72.15</w:t>
+                  </w:r>
+                </w:p>
+              </w:tc>
+            </w:tr>
+            <w:tr>
+              <w:trPr>
+                <w:trHeight w:val="301"/>
+              </w:trPr>
+              <w:tc>
+                <w:tcPr>
+                  <w:tcW w:w="1184" w:type="dxa"/>
+                  <w:tcBorders>
+                    <w:top w:val="nil"/>
+                    <w:left w:val="single" w:sz="4" w:space="0" w:color="auto"/>
+                    <w:bottom w:val="single" w:sz="4" w:space="0" w:color="auto"/>
+                    <w:right w:val="single" w:sz="4" w:space="0" w:color="auto"/>
+                  </w:tcBorders>
+                  <w:shd w:val="clear" w:color="auto" w:fill="auto"/>
+                  <w:noWrap/>
+                  <w:vAlign w:val="bottom"/>
+                  <w:hideMark/>
+                </w:tcPr>
+                <w:p>
+                  <w:pPr>
+                    <w:jc w:val="left"/>
+                    <w:rPr>
+                      <w:rFonts w:eastAsia="Times New Roman"/>
+                      <w:b/>
+                      <w:bCs/>
+                      <w:color w:val="000000"/>
+                      <w:lang w:val="en-GB" w:eastAsia="en-GB"/>
+                    </w:rPr>
+                  </w:pPr>
+                  <w:r>
+                    <w:rPr>
+                      <w:rFonts w:eastAsia="Times New Roman"/>
+                      <w:b/>
+                      <w:bCs/>
+                      <w:color w:val="000000"/>
+                      <w:lang w:val="en-GB" w:eastAsia="en-GB"/>
+                    </w:rPr>
+                    <w:t>LR</w:t>
+                  </w:r>
+                </w:p>
+              </w:tc>
+              <w:tc>
+                <w:tcPr>
+                  <w:tcW w:w="1183" w:type="dxa"/>
+                  <w:tcBorders>
+                    <w:top w:val="nil"/>
+                    <w:left w:val="nil"/>
+                    <w:bottom w:val="single" w:sz="4" w:space="0" w:color="auto"/>
+                    <w:right w:val="single" w:sz="4" w:space="0" w:color="auto"/>
+                  </w:tcBorders>
+                  <w:shd w:val="clear" w:color="auto" w:fill="auto"/>
+                  <w:noWrap/>
+                  <w:vAlign w:val="bottom"/>
+                  <w:hideMark/>
+                </w:tcPr>
+                <w:p>
+                  <w:pPr>
+                    <w:jc w:val="right"/>
+                    <w:rPr>
+                      <w:rFonts w:eastAsia="Times New Roman"/>
+                      <w:color w:val="000000"/>
+                      <w:lang w:val="en-GB" w:eastAsia="en-GB"/>
+                    </w:rPr>
+                  </w:pPr>
+                  <w:r>
+                    <w:rPr>
+                      <w:rFonts w:eastAsia="Times New Roman"/>
+                      <w:color w:val="000000"/>
+                      <w:lang w:val="en-GB" w:eastAsia="en-GB"/>
+                    </w:rPr>
+                    <w:t>7</w:t>
+                  </w:r>
+                  <w:r>
+                    <w:rPr>
+                      <w:rFonts w:eastAsia="Times New Roman"/>
+                      <w:color w:val="000000"/>
+                      <w:lang w:val="en-GB" w:eastAsia="en-GB"/>
+                    </w:rPr>
+                    <w:t>1</w:t>
+                  </w:r>
+                  <w:r>
+                    <w:rPr>
+                      <w:rFonts w:eastAsia="Times New Roman"/>
+                      <w:color w:val="000000"/>
+                      <w:lang w:val="en-GB" w:eastAsia="en-GB"/>
+                    </w:rPr>
+                    <w:t>.63</w:t>
+                  </w:r>
+                </w:p>
+              </w:tc>
+              <w:tc>
+                <w:tcPr>
+                  <w:tcW w:w="1183" w:type="dxa"/>
+                  <w:tcBorders>
+                    <w:top w:val="nil"/>
+                    <w:left w:val="nil"/>
+                    <w:bottom w:val="single" w:sz="4" w:space="0" w:color="auto"/>
+                    <w:right w:val="single" w:sz="4" w:space="0" w:color="auto"/>
+                  </w:tcBorders>
+                  <w:shd w:val="clear" w:color="auto" w:fill="auto"/>
+                  <w:noWrap/>
+                  <w:vAlign w:val="bottom"/>
+                  <w:hideMark/>
+                </w:tcPr>
+                <w:p>
+                  <w:pPr>
+                    <w:jc w:val="right"/>
+                    <w:rPr>
+                      <w:rFonts w:eastAsia="Times New Roman"/>
+                      <w:color w:val="000000"/>
+                      <w:lang w:val="en-GB" w:eastAsia="en-GB"/>
+                    </w:rPr>
+                  </w:pPr>
+                  <w:r>
+                    <w:rPr>
+                      <w:rFonts w:eastAsia="Times New Roman"/>
+                      <w:color w:val="000000"/>
+                      <w:lang w:val="en-GB" w:eastAsia="en-GB"/>
+                    </w:rPr>
+                    <w:t>8</w:t>
+                  </w:r>
+                  <w:r>
+                    <w:rPr>
+                      <w:rFonts w:eastAsia="Times New Roman"/>
+                      <w:color w:val="000000"/>
+                      <w:lang w:val="en-GB" w:eastAsia="en-GB"/>
+                    </w:rPr>
+                    <w:t>2</w:t>
+                  </w:r>
+                  <w:r>
+                    <w:rPr>
+                      <w:rFonts w:eastAsia="Times New Roman"/>
+                      <w:color w:val="000000"/>
+                      <w:lang w:val="en-GB" w:eastAsia="en-GB"/>
+                    </w:rPr>
+                    <w:t>.</w:t>
+                  </w:r>
+                  <w:r>
+                    <w:rPr>
+                      <w:rFonts w:eastAsia="Times New Roman"/>
+                      <w:color w:val="000000"/>
+                      <w:lang w:val="en-GB" w:eastAsia="en-GB"/>
+                    </w:rPr>
+                    <w:t>5</w:t>
+                  </w:r>
+                  <w:r>
+                    <w:rPr>
+                      <w:rFonts w:eastAsia="Times New Roman"/>
+                      <w:color w:val="000000"/>
+                      <w:lang w:val="en-GB" w:eastAsia="en-GB"/>
+                    </w:rPr>
+                    <w:t>8</w:t>
+                  </w:r>
+                </w:p>
+              </w:tc>
+              <w:tc>
+                <w:tcPr>
+                  <w:tcW w:w="1183" w:type="dxa"/>
+                  <w:tcBorders>
+                    <w:top w:val="nil"/>
+                    <w:left w:val="nil"/>
+                    <w:bottom w:val="single" w:sz="4" w:space="0" w:color="auto"/>
+                    <w:right w:val="single" w:sz="4" w:space="0" w:color="auto"/>
+                  </w:tcBorders>
+                  <w:shd w:val="clear" w:color="auto" w:fill="auto"/>
+                  <w:noWrap/>
+                  <w:vAlign w:val="bottom"/>
+                  <w:hideMark/>
+                </w:tcPr>
+                <w:p>
+                  <w:pPr>
+                    <w:jc w:val="right"/>
+                    <w:rPr>
+                      <w:rFonts w:eastAsia="Times New Roman"/>
+                      <w:color w:val="000000"/>
+                      <w:lang w:val="en-GB" w:eastAsia="en-GB"/>
+                    </w:rPr>
+                  </w:pPr>
+                  <w:r>
+                    <w:rPr>
+                      <w:rFonts w:eastAsia="Times New Roman"/>
+                      <w:color w:val="000000"/>
+                      <w:lang w:val="en-GB" w:eastAsia="en-GB"/>
+                    </w:rPr>
+                    <w:t>8</w:t>
+                  </w:r>
+                  <w:r>
+                    <w:rPr>
+                      <w:rFonts w:eastAsia="Times New Roman"/>
+                      <w:color w:val="000000"/>
+                      <w:lang w:val="en-GB" w:eastAsia="en-GB"/>
+                    </w:rPr>
+                    <w:t>0</w:t>
+                  </w:r>
+                  <w:r>
+                    <w:rPr>
+                      <w:rFonts w:eastAsia="Times New Roman"/>
+                      <w:color w:val="000000"/>
+                      <w:lang w:val="en-GB" w:eastAsia="en-GB"/>
+                    </w:rPr>
+                    <w:t>.2</w:t>
+                  </w:r>
+                  <w:r>
+                    <w:rPr>
+                      <w:rFonts w:eastAsia="Times New Roman"/>
+                      <w:color w:val="000000"/>
+                      <w:lang w:val="en-GB" w:eastAsia="en-GB"/>
+                    </w:rPr>
+                    <w:t>4</w:t>
+                  </w:r>
+                </w:p>
+              </w:tc>
+            </w:tr>
+            <w:tr>
+              <w:trPr>
+                <w:trHeight w:val="301"/>
+              </w:trPr>
+              <w:tc>
+                <w:tcPr>
+                  <w:tcW w:w="1184" w:type="dxa"/>
+                  <w:tcBorders>
+                    <w:top w:val="nil"/>
+                    <w:left w:val="single" w:sz="4" w:space="0" w:color="auto"/>
+                    <w:bottom w:val="single" w:sz="4" w:space="0" w:color="auto"/>
+                    <w:right w:val="single" w:sz="4" w:space="0" w:color="auto"/>
+                  </w:tcBorders>
+                  <w:shd w:val="clear" w:color="auto" w:fill="auto"/>
+                  <w:noWrap/>
+                  <w:vAlign w:val="bottom"/>
+                  <w:hideMark/>
+                </w:tcPr>
+                <w:p>
+                  <w:pPr>
+                    <w:jc w:val="left"/>
+                    <w:rPr>
+                      <w:rFonts w:eastAsia="Times New Roman"/>
+                      <w:b/>
+                      <w:bCs/>
+                      <w:color w:val="000000"/>
+                      <w:lang w:val="en-GB" w:eastAsia="en-GB"/>
+                    </w:rPr>
+                  </w:pPr>
+                  <w:r>
+                    <w:rPr>
+                      <w:rFonts w:eastAsia="Times New Roman"/>
+                      <w:b/>
+                      <w:bCs/>
+                      <w:color w:val="000000"/>
+                      <w:lang w:val="en-GB" w:eastAsia="en-GB"/>
+                    </w:rPr>
+                    <w:t>NB</w:t>
+                  </w:r>
+                </w:p>
+              </w:tc>
+              <w:tc>
+                <w:tcPr>
+                  <w:tcW w:w="1183" w:type="dxa"/>
+                  <w:tcBorders>
+                    <w:top w:val="nil"/>
+                    <w:left w:val="nil"/>
+                    <w:bottom w:val="single" w:sz="4" w:space="0" w:color="auto"/>
+                    <w:right w:val="single" w:sz="4" w:space="0" w:color="auto"/>
+                  </w:tcBorders>
+                  <w:shd w:val="clear" w:color="auto" w:fill="auto"/>
+                  <w:noWrap/>
+                  <w:vAlign w:val="bottom"/>
+                  <w:hideMark/>
+                </w:tcPr>
+                <w:p>
+                  <w:pPr>
+                    <w:jc w:val="right"/>
+                    <w:rPr>
+                      <w:rFonts w:eastAsia="Times New Roman"/>
+                      <w:color w:val="000000"/>
+                      <w:lang w:val="en-GB" w:eastAsia="en-GB"/>
+                    </w:rPr>
+                  </w:pPr>
+                  <w:r>
+                    <w:rPr>
+                      <w:rFonts w:eastAsia="Times New Roman"/>
+                      <w:color w:val="000000"/>
+                      <w:lang w:val="en-GB" w:eastAsia="en-GB"/>
+                    </w:rPr>
+                    <w:t>74.27</w:t>
+                  </w:r>
+                </w:p>
+              </w:tc>
+              <w:tc>
+                <w:tcPr>
+                  <w:tcW w:w="1183" w:type="dxa"/>
+                  <w:tcBorders>
+                    <w:top w:val="nil"/>
+                    <w:left w:val="nil"/>
+                    <w:bottom w:val="single" w:sz="4" w:space="0" w:color="auto"/>
+                    <w:right w:val="single" w:sz="4" w:space="0" w:color="auto"/>
+                  </w:tcBorders>
+                  <w:shd w:val="clear" w:color="auto" w:fill="auto"/>
+                  <w:noWrap/>
+                  <w:vAlign w:val="bottom"/>
+                  <w:hideMark/>
+                </w:tcPr>
+                <w:p>
+                  <w:pPr>
+                    <w:jc w:val="right"/>
+                    <w:rPr>
+                      <w:rFonts w:eastAsia="Times New Roman"/>
+                      <w:color w:val="000000"/>
+                      <w:lang w:val="en-GB" w:eastAsia="en-GB"/>
+                    </w:rPr>
+                  </w:pPr>
+                  <w:r>
+                    <w:rPr>
+                      <w:rFonts w:eastAsia="Times New Roman"/>
+                      <w:color w:val="000000"/>
+                      <w:lang w:val="en-GB" w:eastAsia="en-GB"/>
+                    </w:rPr>
+                    <w:t>82.8</w:t>
+                  </w:r>
+                </w:p>
+              </w:tc>
+              <w:tc>
+                <w:tcPr>
+                  <w:tcW w:w="1183" w:type="dxa"/>
+                  <w:tcBorders>
+                    <w:top w:val="nil"/>
+                    <w:left w:val="nil"/>
+                    <w:bottom w:val="single" w:sz="4" w:space="0" w:color="auto"/>
+                    <w:right w:val="single" w:sz="4" w:space="0" w:color="auto"/>
+                  </w:tcBorders>
+                  <w:shd w:val="clear" w:color="auto" w:fill="auto"/>
+                  <w:noWrap/>
+                  <w:vAlign w:val="bottom"/>
+                  <w:hideMark/>
+                </w:tcPr>
+                <w:p>
+                  <w:pPr>
+                    <w:jc w:val="right"/>
+                    <w:rPr>
+                      <w:rFonts w:eastAsia="Times New Roman"/>
+                      <w:color w:val="000000"/>
+                      <w:lang w:val="en-GB" w:eastAsia="en-GB"/>
+                    </w:rPr>
+                  </w:pPr>
+                  <w:r>
+                    <w:rPr>
+                      <w:rFonts w:eastAsia="Times New Roman"/>
+                      <w:color w:val="000000"/>
+                      <w:lang w:val="en-GB" w:eastAsia="en-GB"/>
+                    </w:rPr>
+                    <w:t>85.73</w:t>
+                  </w:r>
+                </w:p>
+              </w:tc>
+            </w:tr>
+            <w:tr>
+              <w:trPr>
+                <w:trHeight w:val="301"/>
+              </w:trPr>
+              <w:tc>
+                <w:tcPr>
+                  <w:tcW w:w="1184" w:type="dxa"/>
+                  <w:tcBorders>
+                    <w:top w:val="nil"/>
+                    <w:left w:val="single" w:sz="4" w:space="0" w:color="auto"/>
+                    <w:bottom w:val="single" w:sz="4" w:space="0" w:color="auto"/>
+                    <w:right w:val="single" w:sz="4" w:space="0" w:color="auto"/>
+                  </w:tcBorders>
+                  <w:shd w:val="clear" w:color="auto" w:fill="auto"/>
+                  <w:noWrap/>
+                  <w:vAlign w:val="bottom"/>
+                  <w:hideMark/>
+                </w:tcPr>
+                <w:p>
+                  <w:pPr>
+                    <w:jc w:val="left"/>
+                    <w:rPr>
+                      <w:rFonts w:eastAsia="Times New Roman"/>
+                      <w:b/>
+                      <w:bCs/>
+                      <w:color w:val="000000"/>
+                      <w:lang w:val="en-GB" w:eastAsia="en-GB"/>
+                    </w:rPr>
+                  </w:pPr>
+                  <w:r>
+                    <w:rPr>
+                      <w:rFonts w:eastAsia="Times New Roman"/>
+                      <w:b/>
+                      <w:bCs/>
+                      <w:color w:val="000000"/>
+                      <w:lang w:val="en-GB" w:eastAsia="en-GB"/>
+                    </w:rPr>
+                    <w:t>SVM</w:t>
+                  </w:r>
+                </w:p>
+              </w:tc>
+              <w:tc>
+                <w:tcPr>
+                  <w:tcW w:w="1183" w:type="dxa"/>
+                  <w:tcBorders>
+                    <w:top w:val="nil"/>
+                    <w:left w:val="nil"/>
+                    <w:bottom w:val="single" w:sz="4" w:space="0" w:color="auto"/>
+                    <w:right w:val="single" w:sz="4" w:space="0" w:color="auto"/>
+                  </w:tcBorders>
+                  <w:shd w:val="clear" w:color="auto" w:fill="auto"/>
+                  <w:noWrap/>
+                  <w:vAlign w:val="bottom"/>
+                  <w:hideMark/>
+                </w:tcPr>
+                <w:p>
+                  <w:pPr>
+                    <w:jc w:val="right"/>
+                    <w:rPr>
+                      <w:rFonts w:eastAsia="Times New Roman"/>
+                      <w:color w:val="000000"/>
+                      <w:lang w:val="en-GB" w:eastAsia="en-GB"/>
+                    </w:rPr>
+                  </w:pPr>
+                  <w:r>
+                    <w:rPr>
+                      <w:rFonts w:eastAsia="Times New Roman"/>
+                      <w:color w:val="000000"/>
+                      <w:lang w:val="en-GB" w:eastAsia="en-GB"/>
+                    </w:rPr>
+                    <w:t>75.27</w:t>
+                  </w:r>
+                </w:p>
+              </w:tc>
+              <w:tc>
+                <w:tcPr>
+                  <w:tcW w:w="1183" w:type="dxa"/>
+                  <w:tcBorders>
+                    <w:top w:val="nil"/>
+                    <w:left w:val="nil"/>
+                    <w:bottom w:val="single" w:sz="4" w:space="0" w:color="auto"/>
+                    <w:right w:val="single" w:sz="4" w:space="0" w:color="auto"/>
+                  </w:tcBorders>
+                  <w:shd w:val="clear" w:color="auto" w:fill="auto"/>
+                  <w:noWrap/>
+                  <w:vAlign w:val="bottom"/>
+                  <w:hideMark/>
+                </w:tcPr>
+                <w:p>
+                  <w:pPr>
+                    <w:jc w:val="right"/>
+                    <w:rPr>
+                      <w:rFonts w:eastAsia="Times New Roman"/>
+                      <w:color w:val="000000"/>
+                      <w:lang w:val="en-GB" w:eastAsia="en-GB"/>
+                    </w:rPr>
+                  </w:pPr>
+                  <w:r>
+                    <w:rPr>
+                      <w:rFonts w:eastAsia="Times New Roman"/>
+                      <w:color w:val="000000"/>
+                      <w:lang w:val="en-GB" w:eastAsia="en-GB"/>
+                    </w:rPr>
+                    <w:t>86.95</w:t>
+                  </w:r>
+                </w:p>
+              </w:tc>
+              <w:tc>
+                <w:tcPr>
+                  <w:tcW w:w="1183" w:type="dxa"/>
+                  <w:tcBorders>
+                    <w:top w:val="nil"/>
+                    <w:left w:val="nil"/>
+                    <w:bottom w:val="single" w:sz="4" w:space="0" w:color="auto"/>
+                    <w:right w:val="single" w:sz="4" w:space="0" w:color="auto"/>
+                  </w:tcBorders>
+                  <w:shd w:val="clear" w:color="auto" w:fill="auto"/>
+                  <w:noWrap/>
+                  <w:vAlign w:val="bottom"/>
+                  <w:hideMark/>
+                </w:tcPr>
+                <w:p>
+                  <w:pPr>
+                    <w:jc w:val="right"/>
+                    <w:rPr>
+                      <w:rFonts w:eastAsia="Times New Roman"/>
+                      <w:color w:val="000000"/>
+                      <w:lang w:val="en-GB" w:eastAsia="en-GB"/>
+                    </w:rPr>
+                  </w:pPr>
+                  <w:r>
+                    <w:rPr>
+                      <w:rFonts w:eastAsia="Times New Roman"/>
+                      <w:color w:val="000000"/>
+                      <w:lang w:val="en-GB" w:eastAsia="en-GB"/>
+                    </w:rPr>
+                    <w:t>84.98</w:t>
+                  </w:r>
+                </w:p>
+              </w:tc>
+            </w:tr>
+            <w:tr>
+              <w:trPr>
+                <w:trHeight w:val="301"/>
+              </w:trPr>
+              <w:tc>
+                <w:tcPr>
+                  <w:tcW w:w="1184" w:type="dxa"/>
+                  <w:tcBorders>
+                    <w:top w:val="nil"/>
+                    <w:left w:val="single" w:sz="4" w:space="0" w:color="auto"/>
+                    <w:bottom w:val="single" w:sz="4" w:space="0" w:color="auto"/>
+                    <w:right w:val="single" w:sz="4" w:space="0" w:color="auto"/>
+                  </w:tcBorders>
+                  <w:shd w:val="clear" w:color="auto" w:fill="auto"/>
+                  <w:noWrap/>
+                  <w:vAlign w:val="bottom"/>
+                  <w:hideMark/>
+                </w:tcPr>
+                <w:p>
+                  <w:pPr>
+                    <w:jc w:val="left"/>
+                    <w:rPr>
+                      <w:rFonts w:eastAsia="Times New Roman"/>
+                      <w:b/>
+                      <w:bCs/>
+                      <w:color w:val="000000"/>
+                      <w:lang w:val="en-GB" w:eastAsia="en-GB"/>
+                    </w:rPr>
+                  </w:pPr>
+                  <w:bookmarkStart w:id="2" w:name="_Hlk79577614"/>
+                  <w:r>
+                    <w:rPr>
+                      <w:rFonts w:eastAsia="Times New Roman"/>
+                      <w:b/>
+                      <w:bCs/>
+                      <w:color w:val="000000"/>
+                      <w:lang w:val="en-GB" w:eastAsia="en-GB"/>
+                    </w:rPr>
+                    <w:t>XGB</w:t>
+                  </w:r>
+                </w:p>
+              </w:tc>
+              <w:tc>
+                <w:tcPr>
+                  <w:tcW w:w="1183" w:type="dxa"/>
+                  <w:tcBorders>
+                    <w:top w:val="nil"/>
+                    <w:left w:val="nil"/>
+                    <w:bottom w:val="single" w:sz="4" w:space="0" w:color="auto"/>
+                    <w:right w:val="single" w:sz="4" w:space="0" w:color="auto"/>
+                  </w:tcBorders>
+                  <w:shd w:val="clear" w:color="auto" w:fill="auto"/>
+                  <w:noWrap/>
+                  <w:vAlign w:val="bottom"/>
+                  <w:hideMark/>
+                </w:tcPr>
+                <w:p>
+                  <w:pPr>
+                    <w:jc w:val="right"/>
+                    <w:rPr>
+                      <w:rFonts w:eastAsia="Times New Roman"/>
+                      <w:color w:val="000000"/>
+                      <w:lang w:val="en-GB" w:eastAsia="en-GB"/>
+                    </w:rPr>
+                  </w:pPr>
+                  <w:r>
+                    <w:rPr>
+                      <w:rFonts w:eastAsia="Times New Roman"/>
+                      <w:color w:val="000000"/>
+                      <w:lang w:val="en-GB" w:eastAsia="en-GB"/>
+                    </w:rPr>
+                    <w:t>73.95</w:t>
+                  </w:r>
+                </w:p>
+              </w:tc>
+              <w:tc>
+                <w:tcPr>
+                  <w:tcW w:w="1183" w:type="dxa"/>
+                  <w:tcBorders>
+                    <w:top w:val="nil"/>
+                    <w:left w:val="nil"/>
+                    <w:bottom w:val="single" w:sz="4" w:space="0" w:color="auto"/>
+                    <w:right w:val="single" w:sz="4" w:space="0" w:color="auto"/>
+                  </w:tcBorders>
+                  <w:shd w:val="clear" w:color="auto" w:fill="auto"/>
+                  <w:noWrap/>
+                  <w:vAlign w:val="bottom"/>
+                  <w:hideMark/>
+                </w:tcPr>
+                <w:p>
+                  <w:pPr>
+                    <w:jc w:val="right"/>
+                    <w:rPr>
+                      <w:rFonts w:eastAsia="Times New Roman"/>
+                      <w:color w:val="000000"/>
+                      <w:lang w:val="en-GB" w:eastAsia="en-GB"/>
+                    </w:rPr>
+                  </w:pPr>
+                  <w:r>
+                    <w:rPr>
+                      <w:rFonts w:eastAsia="Times New Roman"/>
+                      <w:color w:val="000000"/>
+                      <w:lang w:val="en-GB" w:eastAsia="en-GB"/>
+                    </w:rPr>
+                    <w:t>86.34</w:t>
+                  </w:r>
+                </w:p>
+              </w:tc>
+              <w:tc>
+                <w:tcPr>
+                  <w:tcW w:w="1183" w:type="dxa"/>
+                  <w:tcBorders>
+                    <w:top w:val="nil"/>
+                    <w:left w:val="nil"/>
+                    <w:bottom w:val="single" w:sz="4" w:space="0" w:color="auto"/>
+                    <w:right w:val="single" w:sz="4" w:space="0" w:color="auto"/>
+                  </w:tcBorders>
+                  <w:shd w:val="clear" w:color="auto" w:fill="auto"/>
+                  <w:noWrap/>
+                  <w:vAlign w:val="bottom"/>
+                  <w:hideMark/>
+                </w:tcPr>
+                <w:p>
+                  <w:pPr>
+                    <w:jc w:val="right"/>
+                    <w:rPr>
+                      <w:rFonts w:eastAsia="Times New Roman"/>
+                      <w:color w:val="000000"/>
+                      <w:lang w:val="en-GB" w:eastAsia="en-GB"/>
+                    </w:rPr>
+                  </w:pPr>
+                  <w:r>
+                    <w:rPr>
+                      <w:rFonts w:eastAsia="Times New Roman"/>
+                      <w:color w:val="000000"/>
+                      <w:lang w:val="en-GB" w:eastAsia="en-GB"/>
+                    </w:rPr>
+                    <w:t>83.46</w:t>
+                  </w:r>
+                </w:p>
+              </w:tc>
+            </w:tr>
+            <w:bookmarkEnd w:id="2"/>
+          </w:tbl>
           <w:p>
             <w:pPr>
-              <w:jc w:val="both"/>
               <w:rPr>
+                <w:rFonts w:ascii="Calibri" w:eastAsia="Times New Roman" w:hAnsi="Calibri" w:cs="Calibri"/>
                 <w:b/>
                 <w:bCs/>
-                <w:lang w:val="en-GB"/>
+                <w:color w:val="000000"/>
+                <w:sz w:val="22"/>
+                <w:szCs w:val="22"/>
+                <w:lang w:val="en-GB" w:eastAsia="en-GB"/>
               </w:rPr>
             </w:pPr>
           </w:p>
         </w:tc>
         <w:tc>
           <w:tcPr>
-            <w:tcW w:w="971" w:type="dxa"/>
+            <w:tcW w:w="1255" w:type="dxa"/>
+            <w:tcBorders>
+              <w:top w:val="nil"/>
+              <w:left w:val="nil"/>
+              <w:bottom w:val="nil"/>
+              <w:right w:val="nil"/>
+            </w:tcBorders>
+            <w:shd w:val="clear" w:color="auto" w:fill="auto"/>
+            <w:noWrap/>
+            <w:vAlign w:val="bottom"/>
           </w:tcPr>
           <w:p>
             <w:pPr>
-              <w:jc w:val="both"/>
+              <w:jc w:val="left"/>
               <w:rPr>
+                <w:rFonts w:ascii="Calibri" w:eastAsia="Times New Roman" w:hAnsi="Calibri" w:cs="Calibri"/>
                 <w:b/>
                 <w:bCs/>
-                <w:lang w:val="en-GB"/>
+                <w:color w:val="000000"/>
+                <w:sz w:val="22"/>
+                <w:szCs w:val="22"/>
+                <w:lang w:val="en-GB" w:eastAsia="en-GB"/>
               </w:rPr>
             </w:pPr>
-            <w:r>
-              <w:rPr>
-                <w:b/>
-                <w:bCs/>
-                <w:lang w:val="en-GB"/>
-              </w:rPr>
-              <w:t>SVM</w:t>
-            </w:r>
           </w:p>
         </w:tc>
         <w:tc>
           <w:tcPr>
-            <w:tcW w:w="958" w:type="dxa"/>
+            <w:tcW w:w="848" w:type="dxa"/>
+            <w:tcBorders>
+              <w:top w:val="nil"/>
+              <w:left w:val="nil"/>
+              <w:bottom w:val="nil"/>
+              <w:right w:val="nil"/>
+            </w:tcBorders>
+            <w:shd w:val="clear" w:color="auto" w:fill="auto"/>
+            <w:noWrap/>
+            <w:vAlign w:val="bottom"/>
           </w:tcPr>
           <w:p>
             <w:pPr>
-              <w:jc w:val="both"/>
+              <w:jc w:val="left"/>
               <w:rPr>
+                <w:rFonts w:ascii="Calibri" w:eastAsia="Times New Roman" w:hAnsi="Calibri" w:cs="Calibri"/>
                 <w:b/>
                 <w:bCs/>
-                <w:lang w:val="en-GB"/>
+                <w:color w:val="000000"/>
+                <w:sz w:val="22"/>
+                <w:szCs w:val="22"/>
+                <w:lang w:val="en-GB" w:eastAsia="en-GB"/>
               </w:rPr>
             </w:pPr>
-            <w:r>
-              <w:rPr>
-                <w:b/>
-                <w:bCs/>
-                <w:lang w:val="en-GB"/>
-              </w:rPr>
-              <w:t>Naïve Bayes</w:t>
-            </w:r>
           </w:p>
         </w:tc>
         <w:tc>
           <w:tcPr>
-            <w:tcW w:w="994" w:type="dxa"/>
+            <w:tcW w:w="848" w:type="dxa"/>
+            <w:tcBorders>
+              <w:top w:val="nil"/>
+              <w:left w:val="nil"/>
+              <w:bottom w:val="nil"/>
+              <w:right w:val="nil"/>
+            </w:tcBorders>
+            <w:shd w:val="clear" w:color="auto" w:fill="auto"/>
+            <w:noWrap/>
+            <w:vAlign w:val="bottom"/>
           </w:tcPr>
           <w:p>
             <w:pPr>
-              <w:jc w:val="both"/>
+              <w:jc w:val="left"/>
               <w:rPr>
+                <w:rFonts w:ascii="Calibri" w:eastAsia="Times New Roman" w:hAnsi="Calibri" w:cs="Calibri"/>
                 <w:b/>
                 <w:bCs/>
-                <w:lang w:val="en-GB"/>
+                <w:color w:val="000000"/>
+                <w:sz w:val="22"/>
+                <w:szCs w:val="22"/>
+                <w:lang w:val="en-GB" w:eastAsia="en-GB"/>
               </w:rPr>
             </w:pPr>
-            <w:r>
-              <w:rPr>
-                <w:b/>
-                <w:bCs/>
-                <w:lang w:val="en-GB"/>
-              </w:rPr>
-              <w:t>XGBoost</w:t>
-            </w:r>
           </w:p>
         </w:tc>
         <w:tc>
           <w:tcPr>
-            <w:tcW w:w="966" w:type="dxa"/>
+            <w:tcW w:w="848" w:type="dxa"/>
+            <w:tcBorders>
+              <w:top w:val="nil"/>
+              <w:left w:val="nil"/>
+              <w:bottom w:val="nil"/>
+              <w:right w:val="nil"/>
+            </w:tcBorders>
+            <w:shd w:val="clear" w:color="auto" w:fill="auto"/>
+            <w:noWrap/>
+            <w:vAlign w:val="bottom"/>
           </w:tcPr>
           <w:p>
             <w:pPr>
-              <w:jc w:val="both"/>
+              <w:jc w:val="left"/>
               <w:rPr>
+                <w:rFonts w:ascii="Calibri" w:eastAsia="Times New Roman" w:hAnsi="Calibri" w:cs="Calibri"/>
                 <w:b/>
                 <w:bCs/>
-                <w:lang w:val="en-GB"/>
+                <w:color w:val="000000"/>
+                <w:sz w:val="22"/>
+                <w:szCs w:val="22"/>
+                <w:lang w:val="en-GB" w:eastAsia="en-GB"/>
               </w:rPr>
             </w:pPr>
-            <w:r>
-              <w:rPr>
-                <w:b/>
-                <w:bCs/>
-                <w:lang w:val="en-GB"/>
-              </w:rPr>
-              <w:t>Lexicon Based</w:t>
-            </w:r>
-          </w:p>
-        </w:tc>
-      </w:tr>
-      <w:tr>
-        <w:tc>
-          <w:tcPr>
-            <w:tcW w:w="967" w:type="dxa"/>
-          </w:tcPr>
-          <w:p>
-            <w:pPr>
-              <w:jc w:val="both"/>
-              <w:rPr>
-                <w:b/>
-                <w:bCs/>
-                <w:lang w:val="en-GB"/>
-              </w:rPr>
-            </w:pPr>
-            <w:r>
-              <w:rPr>
-                <w:b/>
-                <w:bCs/>
-                <w:lang w:val="en-GB"/>
-              </w:rPr>
-              <w:t>Twitter</w:t>
-            </w:r>
           </w:p>
         </w:tc>
         <w:tc>
           <w:tcPr>
-            <w:tcW w:w="971" w:type="dxa"/>
+            <w:tcW w:w="848" w:type="dxa"/>
+            <w:tcBorders>
+              <w:top w:val="nil"/>
+              <w:left w:val="nil"/>
+              <w:bottom w:val="nil"/>
+              <w:right w:val="nil"/>
+            </w:tcBorders>
+            <w:shd w:val="clear" w:color="auto" w:fill="auto"/>
+            <w:noWrap/>
+            <w:vAlign w:val="bottom"/>
           </w:tcPr>
           <w:p>
             <w:pPr>
-              <w:jc w:val="both"/>
+              <w:jc w:val="left"/>
               <w:rPr>
-                <w:lang w:val="en-GB"/>
-              </w:rPr>
-            </w:pPr>
-            <w:r>
-              <w:rPr>
-                <w:lang w:val="en-GB"/>
-              </w:rPr>
-              <w:t>73.9</w:t>
-            </w:r>
-          </w:p>
-        </w:tc>
-        <w:tc>
-          <w:tcPr>
-            <w:tcW w:w="958" w:type="dxa"/>
-          </w:tcPr>
-          <w:p>
-            <w:pPr>
-              <w:jc w:val="both"/>
-              <w:rPr>
-                <w:lang w:val="en-GB"/>
-              </w:rPr>
-            </w:pPr>
-            <w:r>
-              <w:rPr>
-                <w:lang w:val="en-GB"/>
-              </w:rPr>
-              <w:t>74.8</w:t>
-            </w:r>
-          </w:p>
-        </w:tc>
-        <w:tc>
-          <w:tcPr>
-            <w:tcW w:w="994" w:type="dxa"/>
-          </w:tcPr>
-          <w:p>
-            <w:pPr>
-              <w:jc w:val="both"/>
-              <w:rPr>
-                <w:lang w:val="en-GB"/>
-              </w:rPr>
-            </w:pPr>
-            <w:r>
-              <w:rPr>
-                <w:lang w:val="en-GB"/>
-              </w:rPr>
-              <w:t>72.5</w:t>
-            </w:r>
-          </w:p>
-        </w:tc>
-        <w:tc>
-          <w:tcPr>
-            <w:tcW w:w="966" w:type="dxa"/>
-          </w:tcPr>
-          <w:p>
-            <w:pPr>
-              <w:jc w:val="both"/>
-              <w:rPr>
-                <w:lang w:val="en-GB"/>
-              </w:rPr>
-            </w:pPr>
-            <w:r>
-              <w:rPr>
-                <w:lang w:val="en-GB"/>
-              </w:rPr>
-              <w:t>65.3</w:t>
-            </w:r>
-          </w:p>
-        </w:tc>
-      </w:tr>
-      <w:tr>
-        <w:tc>
-          <w:tcPr>
-            <w:tcW w:w="967" w:type="dxa"/>
-          </w:tcPr>
-          <w:p>
-            <w:pPr>
-              <w:jc w:val="both"/>
-              <w:rPr>
+                <w:rFonts w:ascii="Calibri" w:eastAsia="Times New Roman" w:hAnsi="Calibri" w:cs="Calibri"/>
                 <w:b/>
                 <w:bCs/>
-                <w:lang w:val="en-GB"/>
-              </w:rPr>
-            </w:pPr>
-            <w:r>
-              <w:rPr>
-                <w:b/>
-                <w:bCs/>
-                <w:lang w:val="en-GB"/>
-              </w:rPr>
-              <w:t>IMDB</w:t>
-            </w:r>
-          </w:p>
-        </w:tc>
-        <w:tc>
-          <w:tcPr>
-            <w:tcW w:w="971" w:type="dxa"/>
-          </w:tcPr>
-          <w:p>
-            <w:pPr>
-              <w:jc w:val="both"/>
-              <w:rPr>
-                <w:lang w:val="en-GB"/>
-              </w:rPr>
-            </w:pPr>
-            <w:r>
-              <w:rPr>
-                <w:lang w:val="en-GB"/>
-              </w:rPr>
-              <w:t>87.0</w:t>
-            </w:r>
-          </w:p>
-        </w:tc>
-        <w:tc>
-          <w:tcPr>
-            <w:tcW w:w="958" w:type="dxa"/>
-          </w:tcPr>
-          <w:p>
-            <w:pPr>
-              <w:jc w:val="both"/>
-              <w:rPr>
-                <w:lang w:val="en-GB"/>
-              </w:rPr>
-            </w:pPr>
-            <w:r>
-              <w:rPr>
-                <w:lang w:val="en-GB"/>
-              </w:rPr>
-              <w:t>82.4</w:t>
-            </w:r>
-          </w:p>
-        </w:tc>
-        <w:tc>
-          <w:tcPr>
-            <w:tcW w:w="994" w:type="dxa"/>
-          </w:tcPr>
-          <w:p>
-            <w:pPr>
-              <w:jc w:val="both"/>
-              <w:rPr>
-                <w:lang w:val="en-GB"/>
-              </w:rPr>
-            </w:pPr>
-            <w:r>
-              <w:rPr>
-                <w:lang w:val="en-GB"/>
-              </w:rPr>
-              <w:t>85.7</w:t>
-            </w:r>
-          </w:p>
-        </w:tc>
-        <w:tc>
-          <w:tcPr>
-            <w:tcW w:w="966" w:type="dxa"/>
-          </w:tcPr>
-          <w:p>
-            <w:pPr>
-              <w:jc w:val="both"/>
-              <w:rPr>
-                <w:lang w:val="en-GB"/>
+                <w:color w:val="000000"/>
+                <w:sz w:val="22"/>
+                <w:szCs w:val="22"/>
+                <w:lang w:val="en-GB" w:eastAsia="en-GB"/>
               </w:rPr>
             </w:pPr>
           </w:p>
         </w:tc>
       </w:tr>
       <w:tr>
+        <w:trPr>
+          <w:trHeight w:val="288"/>
+        </w:trPr>
         <w:tc>
           <w:tcPr>
-            <w:tcW w:w="967" w:type="dxa"/>
+            <w:tcW w:w="1235" w:type="dxa"/>
+            <w:tcBorders>
+              <w:top w:val="nil"/>
+              <w:left w:val="nil"/>
+              <w:bottom w:val="nil"/>
+              <w:right w:val="nil"/>
+            </w:tcBorders>
+            <w:shd w:val="clear" w:color="auto" w:fill="auto"/>
+            <w:noWrap/>
+            <w:vAlign w:val="bottom"/>
           </w:tcPr>
           <w:p>
             <w:pPr>
-              <w:jc w:val="both"/>
+              <w:jc w:val="left"/>
               <w:rPr>
+                <w:rFonts w:ascii="Calibri" w:eastAsia="Times New Roman" w:hAnsi="Calibri" w:cs="Calibri"/>
                 <w:b/>
                 <w:bCs/>
-                <w:lang w:val="en-GB"/>
+                <w:color w:val="000000"/>
+                <w:sz w:val="22"/>
+                <w:szCs w:val="22"/>
+                <w:lang w:val="en-GB" w:eastAsia="en-GB"/>
               </w:rPr>
             </w:pPr>
-            <w:r>
-              <w:rPr>
-                <w:b/>
-                <w:bCs/>
-                <w:lang w:val="en-GB"/>
-              </w:rPr>
-              <w:t>Amazon</w:t>
-            </w:r>
           </w:p>
         </w:tc>
         <w:tc>
           <w:tcPr>
-            <w:tcW w:w="971" w:type="dxa"/>
+            <w:tcW w:w="1255" w:type="dxa"/>
+            <w:tcBorders>
+              <w:top w:val="nil"/>
+              <w:left w:val="nil"/>
+              <w:bottom w:val="nil"/>
+              <w:right w:val="nil"/>
+            </w:tcBorders>
+            <w:shd w:val="clear" w:color="auto" w:fill="auto"/>
+            <w:noWrap/>
+            <w:vAlign w:val="bottom"/>
           </w:tcPr>
           <w:p>
             <w:pPr>
-              <w:jc w:val="both"/>
+              <w:jc w:val="right"/>
               <w:rPr>
-                <w:lang w:val="en-GB"/>
+                <w:rFonts w:ascii="Calibri" w:eastAsia="Times New Roman" w:hAnsi="Calibri" w:cs="Calibri"/>
+                <w:color w:val="000000"/>
+                <w:sz w:val="22"/>
+                <w:szCs w:val="22"/>
+                <w:lang w:val="en-GB" w:eastAsia="en-GB"/>
               </w:rPr>
             </w:pPr>
-            <w:r>
-              <w:rPr>
-                <w:lang w:val="en-GB"/>
-              </w:rPr>
-              <w:t>86.0</w:t>
-            </w:r>
           </w:p>
         </w:tc>
         <w:tc>
           <w:tcPr>
-            <w:tcW w:w="958" w:type="dxa"/>
+            <w:tcW w:w="848" w:type="dxa"/>
+            <w:tcBorders>
+              <w:top w:val="nil"/>
+              <w:left w:val="nil"/>
+              <w:bottom w:val="nil"/>
+              <w:right w:val="nil"/>
+            </w:tcBorders>
+            <w:shd w:val="clear" w:color="auto" w:fill="auto"/>
+            <w:noWrap/>
+            <w:vAlign w:val="bottom"/>
           </w:tcPr>
           <w:p>
             <w:pPr>
-              <w:jc w:val="both"/>
+              <w:jc w:val="right"/>
               <w:rPr>
-                <w:lang w:val="en-GB"/>
+                <w:rFonts w:ascii="Calibri" w:eastAsia="Times New Roman" w:hAnsi="Calibri" w:cs="Calibri"/>
+                <w:color w:val="000000"/>
+                <w:sz w:val="22"/>
+                <w:szCs w:val="22"/>
+                <w:lang w:val="en-GB" w:eastAsia="en-GB"/>
               </w:rPr>
             </w:pPr>
-            <w:r>
-              <w:rPr>
-                <w:lang w:val="en-GB"/>
-              </w:rPr>
-              <w:t>86.0</w:t>
-            </w:r>
           </w:p>
         </w:tc>
         <w:tc>
           <w:tcPr>
-            <w:tcW w:w="994" w:type="dxa"/>
+            <w:tcW w:w="848" w:type="dxa"/>
+            <w:tcBorders>
+              <w:top w:val="nil"/>
+              <w:left w:val="nil"/>
+              <w:bottom w:val="nil"/>
+              <w:right w:val="nil"/>
+            </w:tcBorders>
+            <w:shd w:val="clear" w:color="auto" w:fill="auto"/>
+            <w:noWrap/>
+            <w:vAlign w:val="bottom"/>
           </w:tcPr>
           <w:p>
             <w:pPr>
-              <w:jc w:val="both"/>
+              <w:jc w:val="right"/>
               <w:rPr>
-                <w:lang w:val="en-GB"/>
+                <w:rFonts w:ascii="Calibri" w:eastAsia="Times New Roman" w:hAnsi="Calibri" w:cs="Calibri"/>
+                <w:color w:val="000000"/>
+                <w:sz w:val="22"/>
+                <w:szCs w:val="22"/>
+                <w:lang w:val="en-GB" w:eastAsia="en-GB"/>
               </w:rPr>
             </w:pPr>
-            <w:r>
-              <w:rPr>
-                <w:lang w:val="en-GB"/>
-              </w:rPr>
-              <w:t>84.1</w:t>
-            </w:r>
           </w:p>
         </w:tc>
         <w:tc>
           <w:tcPr>
-            <w:tcW w:w="966" w:type="dxa"/>
+            <w:tcW w:w="848" w:type="dxa"/>
+            <w:tcBorders>
+              <w:top w:val="nil"/>
+              <w:left w:val="nil"/>
+              <w:bottom w:val="nil"/>
+              <w:right w:val="nil"/>
+            </w:tcBorders>
+            <w:shd w:val="clear" w:color="auto" w:fill="auto"/>
+            <w:noWrap/>
+            <w:vAlign w:val="bottom"/>
           </w:tcPr>
           <w:p>
             <w:pPr>
-              <w:jc w:val="both"/>
+              <w:jc w:val="right"/>
               <w:rPr>
-                <w:lang w:val="en-GB"/>
+                <w:rFonts w:ascii="Calibri" w:eastAsia="Times New Roman" w:hAnsi="Calibri" w:cs="Calibri"/>
+                <w:color w:val="000000"/>
+                <w:sz w:val="22"/>
+                <w:szCs w:val="22"/>
+                <w:lang w:val="en-GB" w:eastAsia="en-GB"/>
               </w:rPr>
             </w:pPr>
-            <w:r>
+          </w:p>
+        </w:tc>
+        <w:tc>
+          <w:tcPr>
+            <w:tcW w:w="848" w:type="dxa"/>
+            <w:tcBorders>
+              <w:top w:val="nil"/>
+              <w:left w:val="nil"/>
+              <w:bottom w:val="nil"/>
+              <w:right w:val="nil"/>
+            </w:tcBorders>
+            <w:shd w:val="clear" w:color="auto" w:fill="auto"/>
+            <w:noWrap/>
+            <w:vAlign w:val="bottom"/>
+          </w:tcPr>
+          <w:p>
+            <w:pPr>
+              <w:jc w:val="right"/>
               <w:rPr>
-                <w:lang w:val="en-GB"/>
+                <w:rFonts w:ascii="Calibri" w:eastAsia="Times New Roman" w:hAnsi="Calibri" w:cs="Calibri"/>
+                <w:color w:val="000000"/>
+                <w:sz w:val="22"/>
+                <w:szCs w:val="22"/>
+                <w:lang w:val="en-GB" w:eastAsia="en-GB"/>
               </w:rPr>
-              <w:t>71.8</w:t>
-            </w:r>
+            </w:pPr>
+          </w:p>
+        </w:tc>
+      </w:tr>
+      <w:tr>
+        <w:trPr>
+          <w:trHeight w:val="288"/>
+        </w:trPr>
+        <w:tc>
+          <w:tcPr>
+            <w:tcW w:w="1235" w:type="dxa"/>
+            <w:tcBorders>
+              <w:top w:val="nil"/>
+              <w:left w:val="nil"/>
+              <w:bottom w:val="nil"/>
+              <w:right w:val="nil"/>
+            </w:tcBorders>
+            <w:shd w:val="clear" w:color="auto" w:fill="auto"/>
+            <w:noWrap/>
+            <w:vAlign w:val="bottom"/>
+          </w:tcPr>
+          <w:p>
+            <w:pPr>
+              <w:jc w:val="left"/>
+              <w:rPr>
+                <w:rFonts w:ascii="Calibri" w:eastAsia="Times New Roman" w:hAnsi="Calibri" w:cs="Calibri"/>
+                <w:b/>
+                <w:bCs/>
+                <w:color w:val="000000"/>
+                <w:sz w:val="22"/>
+                <w:szCs w:val="22"/>
+                <w:lang w:val="en-GB" w:eastAsia="en-GB"/>
+              </w:rPr>
+            </w:pPr>
+          </w:p>
+        </w:tc>
+        <w:tc>
+          <w:tcPr>
+            <w:tcW w:w="1255" w:type="dxa"/>
+            <w:tcBorders>
+              <w:top w:val="nil"/>
+              <w:left w:val="nil"/>
+              <w:bottom w:val="nil"/>
+              <w:right w:val="nil"/>
+            </w:tcBorders>
+            <w:shd w:val="clear" w:color="auto" w:fill="auto"/>
+            <w:noWrap/>
+            <w:vAlign w:val="bottom"/>
+          </w:tcPr>
+          <w:p>
+            <w:pPr>
+              <w:jc w:val="left"/>
+              <w:rPr>
+                <w:rFonts w:ascii="Calibri" w:eastAsia="Times New Roman" w:hAnsi="Calibri" w:cs="Calibri"/>
+                <w:b/>
+                <w:bCs/>
+                <w:color w:val="000000"/>
+                <w:sz w:val="22"/>
+                <w:szCs w:val="22"/>
+                <w:lang w:val="en-GB" w:eastAsia="en-GB"/>
+              </w:rPr>
+            </w:pPr>
+          </w:p>
+        </w:tc>
+        <w:tc>
+          <w:tcPr>
+            <w:tcW w:w="848" w:type="dxa"/>
+            <w:tcBorders>
+              <w:top w:val="nil"/>
+              <w:left w:val="nil"/>
+              <w:bottom w:val="nil"/>
+              <w:right w:val="nil"/>
+            </w:tcBorders>
+            <w:shd w:val="clear" w:color="auto" w:fill="auto"/>
+            <w:noWrap/>
+            <w:vAlign w:val="bottom"/>
+          </w:tcPr>
+          <w:p>
+            <w:pPr>
+              <w:jc w:val="right"/>
+              <w:rPr>
+                <w:rFonts w:ascii="Calibri" w:eastAsia="Times New Roman" w:hAnsi="Calibri" w:cs="Calibri"/>
+                <w:color w:val="000000"/>
+                <w:sz w:val="22"/>
+                <w:szCs w:val="22"/>
+                <w:lang w:val="en-GB" w:eastAsia="en-GB"/>
+              </w:rPr>
+            </w:pPr>
+          </w:p>
+        </w:tc>
+        <w:tc>
+          <w:tcPr>
+            <w:tcW w:w="848" w:type="dxa"/>
+            <w:tcBorders>
+              <w:top w:val="nil"/>
+              <w:left w:val="nil"/>
+              <w:bottom w:val="nil"/>
+              <w:right w:val="nil"/>
+            </w:tcBorders>
+            <w:shd w:val="clear" w:color="auto" w:fill="auto"/>
+            <w:noWrap/>
+            <w:vAlign w:val="bottom"/>
+          </w:tcPr>
+          <w:p>
+            <w:pPr>
+              <w:jc w:val="right"/>
+              <w:rPr>
+                <w:rFonts w:ascii="Calibri" w:eastAsia="Times New Roman" w:hAnsi="Calibri" w:cs="Calibri"/>
+                <w:color w:val="000000"/>
+                <w:sz w:val="22"/>
+                <w:szCs w:val="22"/>
+                <w:lang w:val="en-GB" w:eastAsia="en-GB"/>
+              </w:rPr>
+            </w:pPr>
+          </w:p>
+        </w:tc>
+        <w:tc>
+          <w:tcPr>
+            <w:tcW w:w="848" w:type="dxa"/>
+            <w:tcBorders>
+              <w:top w:val="nil"/>
+              <w:left w:val="nil"/>
+              <w:bottom w:val="nil"/>
+              <w:right w:val="nil"/>
+            </w:tcBorders>
+            <w:shd w:val="clear" w:color="auto" w:fill="auto"/>
+            <w:noWrap/>
+            <w:vAlign w:val="bottom"/>
+          </w:tcPr>
+          <w:p>
+            <w:pPr>
+              <w:jc w:val="right"/>
+              <w:rPr>
+                <w:rFonts w:ascii="Calibri" w:eastAsia="Times New Roman" w:hAnsi="Calibri" w:cs="Calibri"/>
+                <w:color w:val="000000"/>
+                <w:sz w:val="22"/>
+                <w:szCs w:val="22"/>
+                <w:lang w:val="en-GB" w:eastAsia="en-GB"/>
+              </w:rPr>
+            </w:pPr>
+          </w:p>
+        </w:tc>
+        <w:tc>
+          <w:tcPr>
+            <w:tcW w:w="848" w:type="dxa"/>
+            <w:tcBorders>
+              <w:top w:val="nil"/>
+              <w:left w:val="nil"/>
+              <w:bottom w:val="nil"/>
+              <w:right w:val="nil"/>
+            </w:tcBorders>
+            <w:shd w:val="clear" w:color="auto" w:fill="auto"/>
+            <w:noWrap/>
+            <w:vAlign w:val="bottom"/>
+          </w:tcPr>
+          <w:p>
+            <w:pPr>
+              <w:jc w:val="right"/>
+              <w:rPr>
+                <w:rFonts w:ascii="Calibri" w:eastAsia="Times New Roman" w:hAnsi="Calibri" w:cs="Calibri"/>
+                <w:color w:val="000000"/>
+                <w:sz w:val="22"/>
+                <w:szCs w:val="22"/>
+                <w:lang w:val="en-GB" w:eastAsia="en-GB"/>
+              </w:rPr>
+            </w:pPr>
+          </w:p>
+        </w:tc>
+      </w:tr>
+      <w:tr>
+        <w:trPr>
+          <w:trHeight w:val="288"/>
+        </w:trPr>
+        <w:tc>
+          <w:tcPr>
+            <w:tcW w:w="1235" w:type="dxa"/>
+            <w:tcBorders>
+              <w:top w:val="nil"/>
+              <w:left w:val="nil"/>
+              <w:bottom w:val="nil"/>
+              <w:right w:val="nil"/>
+            </w:tcBorders>
+            <w:shd w:val="clear" w:color="auto" w:fill="auto"/>
+            <w:noWrap/>
+            <w:vAlign w:val="bottom"/>
+          </w:tcPr>
+          <w:p>
+            <w:pPr>
+              <w:jc w:val="left"/>
+              <w:rPr>
+                <w:rFonts w:ascii="Calibri" w:eastAsia="Times New Roman" w:hAnsi="Calibri" w:cs="Calibri"/>
+                <w:b/>
+                <w:bCs/>
+                <w:color w:val="000000"/>
+                <w:sz w:val="22"/>
+                <w:szCs w:val="22"/>
+                <w:lang w:val="en-GB" w:eastAsia="en-GB"/>
+              </w:rPr>
+            </w:pPr>
+          </w:p>
+        </w:tc>
+        <w:tc>
+          <w:tcPr>
+            <w:tcW w:w="1255" w:type="dxa"/>
+            <w:tcBorders>
+              <w:top w:val="nil"/>
+              <w:left w:val="nil"/>
+              <w:bottom w:val="nil"/>
+              <w:right w:val="nil"/>
+            </w:tcBorders>
+            <w:shd w:val="clear" w:color="auto" w:fill="auto"/>
+            <w:noWrap/>
+            <w:vAlign w:val="bottom"/>
+          </w:tcPr>
+          <w:p>
+            <w:pPr>
+              <w:jc w:val="right"/>
+              <w:rPr>
+                <w:rFonts w:ascii="Calibri" w:eastAsia="Times New Roman" w:hAnsi="Calibri" w:cs="Calibri"/>
+                <w:color w:val="000000"/>
+                <w:sz w:val="22"/>
+                <w:szCs w:val="22"/>
+                <w:lang w:val="en-GB" w:eastAsia="en-GB"/>
+              </w:rPr>
+            </w:pPr>
+          </w:p>
+        </w:tc>
+        <w:tc>
+          <w:tcPr>
+            <w:tcW w:w="848" w:type="dxa"/>
+            <w:tcBorders>
+              <w:top w:val="nil"/>
+              <w:left w:val="nil"/>
+              <w:bottom w:val="nil"/>
+              <w:right w:val="nil"/>
+            </w:tcBorders>
+            <w:shd w:val="clear" w:color="auto" w:fill="auto"/>
+            <w:noWrap/>
+            <w:vAlign w:val="bottom"/>
+          </w:tcPr>
+          <w:p>
+            <w:pPr>
+              <w:jc w:val="right"/>
+              <w:rPr>
+                <w:rFonts w:ascii="Calibri" w:eastAsia="Times New Roman" w:hAnsi="Calibri" w:cs="Calibri"/>
+                <w:color w:val="000000"/>
+                <w:sz w:val="22"/>
+                <w:szCs w:val="22"/>
+                <w:lang w:val="en-GB" w:eastAsia="en-GB"/>
+              </w:rPr>
+            </w:pPr>
+          </w:p>
+        </w:tc>
+        <w:tc>
+          <w:tcPr>
+            <w:tcW w:w="848" w:type="dxa"/>
+            <w:tcBorders>
+              <w:top w:val="nil"/>
+              <w:left w:val="nil"/>
+              <w:bottom w:val="nil"/>
+              <w:right w:val="nil"/>
+            </w:tcBorders>
+            <w:shd w:val="clear" w:color="auto" w:fill="auto"/>
+            <w:noWrap/>
+            <w:vAlign w:val="bottom"/>
+          </w:tcPr>
+          <w:p>
+            <w:pPr>
+              <w:jc w:val="right"/>
+              <w:rPr>
+                <w:rFonts w:ascii="Calibri" w:eastAsia="Times New Roman" w:hAnsi="Calibri" w:cs="Calibri"/>
+                <w:color w:val="000000"/>
+                <w:sz w:val="22"/>
+                <w:szCs w:val="22"/>
+                <w:lang w:val="en-GB" w:eastAsia="en-GB"/>
+              </w:rPr>
+            </w:pPr>
+          </w:p>
+        </w:tc>
+        <w:tc>
+          <w:tcPr>
+            <w:tcW w:w="848" w:type="dxa"/>
+            <w:tcBorders>
+              <w:top w:val="nil"/>
+              <w:left w:val="nil"/>
+              <w:bottom w:val="nil"/>
+              <w:right w:val="nil"/>
+            </w:tcBorders>
+            <w:shd w:val="clear" w:color="auto" w:fill="auto"/>
+            <w:noWrap/>
+            <w:vAlign w:val="bottom"/>
+          </w:tcPr>
+          <w:p>
+            <w:pPr>
+              <w:jc w:val="right"/>
+              <w:rPr>
+                <w:rFonts w:ascii="Calibri" w:eastAsia="Times New Roman" w:hAnsi="Calibri" w:cs="Calibri"/>
+                <w:color w:val="000000"/>
+                <w:sz w:val="22"/>
+                <w:szCs w:val="22"/>
+                <w:lang w:val="en-GB" w:eastAsia="en-GB"/>
+              </w:rPr>
+            </w:pPr>
+          </w:p>
+        </w:tc>
+        <w:tc>
+          <w:tcPr>
+            <w:tcW w:w="848" w:type="dxa"/>
+            <w:tcBorders>
+              <w:top w:val="nil"/>
+              <w:left w:val="nil"/>
+              <w:bottom w:val="nil"/>
+              <w:right w:val="nil"/>
+            </w:tcBorders>
+            <w:shd w:val="clear" w:color="auto" w:fill="auto"/>
+            <w:noWrap/>
+            <w:vAlign w:val="bottom"/>
+          </w:tcPr>
+          <w:p>
+            <w:pPr>
+              <w:jc w:val="right"/>
+              <w:rPr>
+                <w:rFonts w:ascii="Calibri" w:eastAsia="Times New Roman" w:hAnsi="Calibri" w:cs="Calibri"/>
+                <w:color w:val="000000"/>
+                <w:sz w:val="22"/>
+                <w:szCs w:val="22"/>
+                <w:lang w:val="en-GB" w:eastAsia="en-GB"/>
+              </w:rPr>
+            </w:pPr>
           </w:p>
         </w:tc>
       </w:tr>
     </w:tbl>
     <w:p>
       <w:pPr>
-        <w:jc w:val="both"/>
-        <w:rPr>
-          <w:lang w:val="en-GB"/>
-        </w:rPr>
-      </w:pPr>
+        <w:pStyle w:val="BodyText"/>
+        <w:ind w:firstLine="0"/>
+        <w:rPr>
+          <w:lang w:val="en-GB"/>
+        </w:rPr>
+      </w:pPr>
+      <w:r>
+        <w:rPr>
+          <w:lang w:val="en-GB"/>
+        </w:rPr>
+        <w:tab/>
+      </w:r>
+      <w:r>
+        <w:rPr>
+          <w:lang w:val="en-GB"/>
+        </w:rPr>
+        <w:t xml:space="preserve">Table 1 shows the </w:t>
+      </w:r>
+      <w:r>
+        <w:rPr>
+          <w:lang w:val="en-GB"/>
+        </w:rPr>
+        <w:t>accuracy</w:t>
+      </w:r>
+      <w:r>
+        <w:rPr>
+          <w:lang w:val="en-GB"/>
+        </w:rPr>
+        <w:t xml:space="preserve"> scores </w:t>
+      </w:r>
+      <w:r>
+        <w:rPr>
+          <w:lang w:val="en-GB"/>
+        </w:rPr>
+        <w:t>for</w:t>
+      </w:r>
+      <w:r>
+        <w:rPr>
+          <w:lang w:val="en-GB"/>
+        </w:rPr>
+        <w:t xml:space="preserve"> each model</w:t>
+      </w:r>
+      <w:r>
+        <w:rPr>
+          <w:lang w:val="en-GB"/>
+        </w:rPr>
+        <w:t xml:space="preserve"> in the 3 different data sets that were used for the experiments</w:t>
+      </w:r>
+      <w:r>
+        <w:rPr>
+          <w:lang w:val="en-GB"/>
+        </w:rPr>
+        <w:t>.</w:t>
+      </w:r>
+      <w:r>
+        <w:rPr>
+          <w:lang w:val="en-GB"/>
+        </w:rPr>
+        <w:t xml:space="preserve"> The formula-based method consistently performs subpar compared to the machine learning models. It is an initiation-based method where we assume that the sentences having </w:t>
+      </w:r>
+      <w:r>
+        <w:rPr>
+          <w:lang w:val="en-GB"/>
+        </w:rPr>
+        <w:t>a greater</w:t>
+      </w:r>
+      <w:r>
+        <w:rPr>
+          <w:lang w:val="en-GB"/>
+        </w:rPr>
+        <w:t xml:space="preserve"> number of positive or negative words belong to </w:t>
+      </w:r>
+      <w:r>
+        <w:rPr>
+          <w:lang w:val="en-GB"/>
+        </w:rPr>
+        <w:t>that</w:t>
+      </w:r>
+      <w:r>
+        <w:rPr>
+          <w:lang w:val="en-GB"/>
+        </w:rPr>
+        <w:t xml:space="preserve"> respective class. This is mainly because of the base assumption that the number of positive or negative words </w:t>
+      </w:r>
+      <w:r>
+        <w:rPr>
+          <w:lang w:val="en-GB"/>
+        </w:rPr>
+        <w:t>determine the overall sentiment of the sentence and each word is given equal importance</w:t>
+      </w:r>
+      <w:r>
+        <w:rPr>
+          <w:lang w:val="en-GB"/>
+        </w:rPr>
+        <w:t xml:space="preserve">. </w:t>
+      </w:r>
     </w:p>
     <w:p>
       <w:pPr>
@@ -3036,54 +4336,190 @@
           <w:lang w:val="en-GB"/>
         </w:rPr>
         <w:tab/>
-      </w:r>
-      <w:r>
-        <w:rPr>
-          <w:lang w:val="en-GB"/>
-        </w:rPr>
-        <w:t xml:space="preserve">Table 1 shows the performance scores of each model. </w:t>
-      </w:r>
-      <w:r>
-        <w:rPr>
-          <w:lang w:val="en-GB"/>
-        </w:rPr>
-        <w:t>SVM performs the best for the IMDB dataset</w:t>
-      </w:r>
-      <w:r>
-        <w:rPr>
-          <w:lang w:val="en-GB"/>
-        </w:rPr>
-        <w:t>.</w:t>
-      </w:r>
-      <w:r>
-        <w:rPr>
-          <w:lang w:val="en-GB"/>
-        </w:rPr>
-        <w:t xml:space="preserve"> For the amazon product reviews, both SVM and Naïve Bayes had an accuracy score of 86%. </w:t>
-      </w:r>
-      <w:r>
-        <w:rPr>
-          <w:lang w:val="en-GB"/>
-        </w:rPr>
-        <w:t>Naïve Bayes classifier outperformed others for the twitter data set.</w:t>
+        <w:t xml:space="preserve">A significant improvement in performance is seen with machine learning algorithms compared to the formula-based </w:t>
+      </w:r>
+      <w:r>
+        <w:rPr>
+          <w:lang w:val="en-GB"/>
+        </w:rPr>
+        <w:t xml:space="preserve">method. This might be because the machine learning algorithms, unlike the formula based method, associates different weights with different words which helps in deciding the class of the sentence effectively. </w:t>
       </w:r>
     </w:p>
     <w:p>
       <w:pPr>
-        <w:pStyle w:val="Heading1"/>
-        <w:rPr>
-          <w:lang w:val="en-GB"/>
-        </w:rPr>
-      </w:pPr>
-      <w:r>
-        <w:rPr>
-          <w:lang w:val="en-GB"/>
-        </w:rPr>
-        <w:t>Conclusion</w:t>
+        <w:pStyle w:val="BodyText"/>
+        <w:ind w:firstLine="0"/>
+        <w:rPr>
+          <w:lang w:val="en-GB"/>
+        </w:rPr>
+      </w:pPr>
+      <w:r>
+        <w:rPr>
+          <w:lang w:val="en-GB"/>
+        </w:rPr>
+        <w:tab/>
+      </w:r>
+      <w:r>
+        <w:rPr>
+          <w:lang w:val="en-GB"/>
+        </w:rPr>
+        <w:t>In our experiments</w:t>
+      </w:r>
+      <w:r>
+        <w:rPr>
+          <w:lang w:val="en-GB"/>
+        </w:rPr>
+        <w:t xml:space="preserve"> </w:t>
+      </w:r>
+      <w:r>
+        <w:rPr>
+          <w:lang w:val="en-GB"/>
+        </w:rPr>
+        <w:t xml:space="preserve">Logistic </w:t>
+      </w:r>
+      <w:r>
+        <w:rPr>
+          <w:lang w:val="en-GB"/>
+        </w:rPr>
+        <w:t xml:space="preserve">Regression </w:t>
+      </w:r>
+      <w:r>
+        <w:rPr>
+          <w:lang w:val="en-GB"/>
+        </w:rPr>
+        <w:t xml:space="preserve">had the lowest accuracy score out of </w:t>
+      </w:r>
+      <w:r>
+        <w:rPr>
+          <w:lang w:val="en-GB"/>
+        </w:rPr>
+        <w:t>the 4 machine learning algorithms</w:t>
+      </w:r>
+      <w:r>
+        <w:rPr>
+          <w:lang w:val="en-GB"/>
+        </w:rPr>
+        <w:t>.</w:t>
+      </w:r>
+      <w:r>
+        <w:rPr>
+          <w:lang w:val="en-GB"/>
+        </w:rPr>
+        <w:t xml:space="preserve"> Naïve Bayes performed the best for the Amazon dataset with an accuracy score of 85.73%. It performs competitively for the twitter dataset too. </w:t>
+      </w:r>
+      <w:r>
+        <w:rPr>
+          <w:lang w:val="en-GB"/>
+        </w:rPr>
+        <w:t xml:space="preserve">SVM </w:t>
+      </w:r>
+      <w:r>
+        <w:rPr>
+          <w:lang w:val="en-GB"/>
+        </w:rPr>
+        <w:t>has the highest accuracy score for the Twitter</w:t>
+      </w:r>
+      <w:r>
+        <w:rPr>
+          <w:lang w:val="en-GB"/>
+        </w:rPr>
+        <w:t xml:space="preserve"> (72.27%)</w:t>
+      </w:r>
+      <w:r>
+        <w:rPr>
+          <w:lang w:val="en-GB"/>
+        </w:rPr>
+        <w:t xml:space="preserve"> and IMDB</w:t>
+      </w:r>
+      <w:r>
+        <w:rPr>
+          <w:lang w:val="en-GB"/>
+        </w:rPr>
+        <w:t xml:space="preserve"> (86.95%)</w:t>
+      </w:r>
+      <w:r>
+        <w:rPr>
+          <w:lang w:val="en-GB"/>
+        </w:rPr>
+        <w:t xml:space="preserve"> dataset and performs well with Amazon </w:t>
+      </w:r>
+      <w:r>
+        <w:rPr>
+          <w:lang w:val="en-GB"/>
+        </w:rPr>
+        <w:t xml:space="preserve">(84.98%) </w:t>
+      </w:r>
+      <w:r>
+        <w:rPr>
+          <w:lang w:val="en-GB"/>
+        </w:rPr>
+        <w:t>dataset too</w:t>
+      </w:r>
+      <w:r>
+        <w:rPr>
+          <w:lang w:val="en-GB"/>
+        </w:rPr>
+        <w:t xml:space="preserve">. </w:t>
+      </w:r>
+      <w:r>
+        <w:rPr>
+          <w:lang w:val="en-GB"/>
+        </w:rPr>
+        <w:t xml:space="preserve">XGBoost also performs well but not better than SVM with accuracy scores of </w:t>
+      </w:r>
+      <w:r>
+        <w:rPr>
+          <w:lang w:val="en-GB"/>
+        </w:rPr>
+        <w:t>73.95</w:t>
+      </w:r>
+      <w:r>
+        <w:rPr>
+          <w:lang w:val="en-GB"/>
+        </w:rPr>
+        <w:t xml:space="preserve">%, </w:t>
+      </w:r>
+      <w:r>
+        <w:rPr>
+          <w:lang w:val="en-GB"/>
+        </w:rPr>
+        <w:t>86.34</w:t>
+      </w:r>
+      <w:r>
+        <w:rPr>
+          <w:lang w:val="en-GB"/>
+        </w:rPr>
+        <w:t xml:space="preserve">% and </w:t>
+      </w:r>
+      <w:r>
+        <w:rPr>
+          <w:lang w:val="en-GB"/>
+        </w:rPr>
+        <w:t>83.46</w:t>
+      </w:r>
+      <w:r>
+        <w:rPr>
+          <w:lang w:val="en-GB"/>
+        </w:rPr>
+        <w:t>% for Twitter, IMDB and Amazon data sets respectively.</w:t>
       </w:r>
     </w:p>
     <w:p>
       <w:pPr>
+        <w:pStyle w:val="Heading1"/>
+        <w:rPr>
+          <w:lang w:val="en-GB"/>
+        </w:rPr>
+      </w:pPr>
+      <w:r>
+        <w:rPr>
+          <w:lang w:val="en-GB"/>
+        </w:rPr>
+        <w:t>Conclusion</w:t>
+      </w:r>
+    </w:p>
+    <w:p>
+      <w:pPr>
         <w:pStyle w:val="BodyText"/>
         <w:rPr>
           <w:lang w:val="en-GB"/>
@@ -3093,13 +4529,7 @@
         <w:rPr>
           <w:lang w:val="en-GB"/>
         </w:rPr>
-        <w:t xml:space="preserve">Data is being generated by everyone these days. Users post their views and form opinions based on what others share online. The goal of this project is capitalising on this huge source of data, find which approach is better for each dataset and explore the reason behind an approach outperforming the other. Businesses need to know what their customers think </w:t>
-      </w:r>
-      <w:r>
-        <w:rPr>
-          <w:lang w:val="en-GB"/>
-        </w:rPr>
-        <w:t>about their products and it is humanly impossible to go through each and every review. The goal is to automate the process and give the businesses an overview of the sentiment of the customers towards their product. A decision, if not backed by data, will not yield good results. The results will be evaluated by calculating the accuracy percentage of the model based on the difference in predicted sentiment and actual sentiment. This will help us determine which approach would be better for extracting user sentiment for each subdomain.</w:t>
+        <w:t>Data is being generated by everyone these days. Users post their views and form opinions based on what others share online. The goal of this project is capitalising on this huge source of data, find which approach is better for each dataset and explore the reason behind an approach outperforming the other. Businesses need to know what their customers think about their products and it is humanly impossible to go through each and every review. The goal is to automate the process and give the businesses an overview of the sentiment of the customers towards their product. A decision, if not backed by data, will not yield good results. The results will be evaluated by calculating the accuracy percentage of the model based on the difference in predicted sentiment and actual sentiment. This will help us determine which approach would be better for extracting user sentiment for each subdomain.</w:t>
       </w:r>
     </w:p>
     <w:sdt>
@@ -3557,6 +4987,7 @@
                       <w:rPr>
                         <w:noProof/>
                       </w:rPr>
+                      <w:lastRenderedPageBreak/>
                       <w:t xml:space="preserve">[7] </w:t>
                     </w:r>
                   </w:p>

</xml_diff>